<commit_message>
Fixed #472 Add a width to MCell.
</commit_message>
<xml_diff>
--- a/tests/org.obeonetwork.m2doc.html.tests/resources/html/tableWithRowspan_bug460/tableWithRowspan_bug460-expected-generation.docx
+++ b/tests/org.obeonetwork.m2doc.html.tests/resources/html/tableWithRowspan_bug460/tableWithRowspan_bug460-expected-generation.docx
@@ -38,6 +38,7 @@
       <w:tr>
         <w:tc>
           <w:tcPr>
+            <w:tcW w:type="dxa" w:w="2500"/>
             <w:vMerge w:val="restart"/>
           </w:tcPr>
           <w:p>
@@ -50,6 +51,9 @@
           </w:p>
         </w:tc>
         <w:tc>
+          <w:tcPr>
+            <w:tcW w:type="dxa" w:w="2500"/>
+          </w:tcPr>
           <w:p>
             <w:pPr>
               <w:spacing w:before="0" w:after="0"/>
@@ -76,6 +80,9 @@
           </w:p>
         </w:tc>
         <w:tc>
+          <w:tcPr>
+            <w:tcW w:type="dxa" w:w="2500"/>
+          </w:tcPr>
           <w:p>
             <w:pPr>
               <w:spacing w:before="0" w:after="0"/>
@@ -92,6 +99,9 @@
       </w:tr>
       <w:tr>
         <w:tc>
+          <w:tcPr>
+            <w:tcW w:type="dxa" w:w="2500"/>
+          </w:tcPr>
           <w:p>
             <w:pPr>
               <w:spacing w:before="0" w:after="0"/>
@@ -106,6 +116,9 @@
           </w:p>
         </w:tc>
         <w:tc>
+          <w:tcPr>
+            <w:tcW w:type="dxa" w:w="2500"/>
+          </w:tcPr>
           <w:p>
             <w:pPr>
               <w:spacing w:before="0" w:after="0"/>
@@ -122,6 +135,9 @@
       </w:tr>
       <w:tr>
         <w:tc>
+          <w:tcPr>
+            <w:tcW w:type="dxa" w:w="2500"/>
+          </w:tcPr>
           <w:p>
             <w:pPr>
               <w:spacing w:before="0" w:after="0"/>
@@ -136,6 +152,9 @@
           </w:p>
         </w:tc>
         <w:tc>
+          <w:tcPr>
+            <w:tcW w:type="dxa" w:w="2500"/>
+          </w:tcPr>
           <w:p>
             <w:pPr>
               <w:spacing w:before="0" w:after="0"/>

</xml_diff>